<commit_message>
Changes to the instructions
</commit_message>
<xml_diff>
--- a/Instructions.docx
+++ b/Instructions.docx
@@ -28,7 +28,6 @@
         </w:rPr>
         <w:t>&lt;</w:t>
       </w:r>
-      <w:proofErr w:type="gramStart"/>
       <w:r>
         <w:rPr>
           <w:rFonts w:ascii="Consolas" w:hAnsi="Consolas" w:cs="Consolas"/>
@@ -39,7 +38,6 @@
         </w:rPr>
         <w:t>servlet</w:t>
       </w:r>
-      <w:proofErr w:type="gramEnd"/>
       <w:r>
         <w:rPr>
           <w:rFonts w:ascii="Consolas" w:hAnsi="Consolas" w:cs="Consolas"/>
@@ -98,7 +96,6 @@
         </w:rPr>
         <w:t>&gt;</w:t>
       </w:r>
-      <w:proofErr w:type="spellStart"/>
       <w:r>
         <w:rPr>
           <w:rFonts w:ascii="Consolas" w:hAnsi="Consolas" w:cs="Consolas"/>
@@ -109,7 +106,6 @@
         </w:rPr>
         <w:t>resteasy</w:t>
       </w:r>
-      <w:proofErr w:type="spellEnd"/>
       <w:r>
         <w:rPr>
           <w:rFonts w:ascii="Consolas" w:hAnsi="Consolas" w:cs="Consolas"/>
@@ -317,7 +313,6 @@
         </w:rPr>
         <w:t>&lt;</w:t>
       </w:r>
-      <w:proofErr w:type="gramStart"/>
       <w:r>
         <w:rPr>
           <w:rFonts w:ascii="Consolas" w:hAnsi="Consolas" w:cs="Consolas"/>
@@ -327,7 +322,6 @@
         </w:rPr>
         <w:t>servlet-mapping</w:t>
       </w:r>
-      <w:proofErr w:type="gramEnd"/>
       <w:r>
         <w:rPr>
           <w:rFonts w:ascii="Consolas" w:hAnsi="Consolas" w:cs="Consolas"/>
@@ -386,7 +380,6 @@
         </w:rPr>
         <w:t>&gt;</w:t>
       </w:r>
-      <w:proofErr w:type="spellStart"/>
       <w:r>
         <w:rPr>
           <w:rFonts w:ascii="Consolas" w:hAnsi="Consolas" w:cs="Consolas"/>
@@ -397,7 +390,6 @@
         </w:rPr>
         <w:t>resteasy</w:t>
       </w:r>
-      <w:proofErr w:type="spellEnd"/>
       <w:r>
         <w:rPr>
           <w:rFonts w:ascii="Consolas" w:hAnsi="Consolas" w:cs="Consolas"/>
@@ -475,7 +467,6 @@
         </w:rPr>
         <w:t>&lt;</w:t>
       </w:r>
-      <w:proofErr w:type="spellStart"/>
       <w:r>
         <w:rPr>
           <w:rFonts w:ascii="Consolas" w:hAnsi="Consolas" w:cs="Consolas"/>
@@ -483,9 +474,35 @@
           <w:sz w:val="20"/>
           <w:szCs w:val="20"/>
         </w:rPr>
-        <w:t>url</w:t>
-      </w:r>
-      <w:proofErr w:type="spellEnd"/>
+        <w:t>url-pattern</w:t>
+      </w:r>
+      <w:r>
+        <w:rPr>
+          <w:rFonts w:ascii="Consolas" w:hAnsi="Consolas" w:cs="Consolas"/>
+          <w:color w:val="008080"/>
+          <w:sz w:val="20"/>
+          <w:szCs w:val="20"/>
+        </w:rPr>
+        <w:t>&gt;</w:t>
+      </w:r>
+      <w:r>
+        <w:rPr>
+          <w:rFonts w:ascii="Consolas" w:hAnsi="Consolas" w:cs="Consolas"/>
+          <w:color w:val="000000"/>
+          <w:sz w:val="20"/>
+          <w:szCs w:val="20"/>
+        </w:rPr>
+        <w:t>/rest/*</w:t>
+      </w:r>
+      <w:r>
+        <w:rPr>
+          <w:rFonts w:ascii="Consolas" w:hAnsi="Consolas" w:cs="Consolas"/>
+          <w:color w:val="008080"/>
+          <w:sz w:val="20"/>
+          <w:szCs w:val="20"/>
+        </w:rPr>
+        <w:t>&lt;/</w:t>
+      </w:r>
       <w:r>
         <w:rPr>
           <w:rFonts w:ascii="Consolas" w:hAnsi="Consolas" w:cs="Consolas"/>
@@ -493,7 +510,7 @@
           <w:sz w:val="20"/>
           <w:szCs w:val="20"/>
         </w:rPr>
-        <w:t>-pattern</w:t>
+        <w:t>url-pattern</w:t>
       </w:r>
       <w:r>
         <w:rPr>
@@ -504,15 +521,16 @@
         </w:rPr>
         <w:t>&gt;</w:t>
       </w:r>
-      <w:r>
-        <w:rPr>
-          <w:rFonts w:ascii="Consolas" w:hAnsi="Consolas" w:cs="Consolas"/>
-          <w:color w:val="000000"/>
-          <w:sz w:val="20"/>
-          <w:szCs w:val="20"/>
-        </w:rPr>
-        <w:t>/rest/*</w:t>
-      </w:r>
+    </w:p>
+    <w:p>
+      <w:pPr>
+        <w:rPr>
+          <w:rFonts w:ascii="Consolas" w:hAnsi="Consolas" w:cs="Consolas"/>
+          <w:color w:val="008080"/>
+          <w:sz w:val="20"/>
+          <w:szCs w:val="20"/>
+        </w:rPr>
+      </w:pPr>
       <w:r>
         <w:rPr>
           <w:rFonts w:ascii="Consolas" w:hAnsi="Consolas" w:cs="Consolas"/>
@@ -522,7 +540,6 @@
         </w:rPr>
         <w:t>&lt;/</w:t>
       </w:r>
-      <w:proofErr w:type="spellStart"/>
       <w:r>
         <w:rPr>
           <w:rFonts w:ascii="Consolas" w:hAnsi="Consolas" w:cs="Consolas"/>
@@ -530,17 +547,7 @@
           <w:sz w:val="20"/>
           <w:szCs w:val="20"/>
         </w:rPr>
-        <w:t>url</w:t>
-      </w:r>
-      <w:proofErr w:type="spellEnd"/>
-      <w:r>
-        <w:rPr>
-          <w:rFonts w:ascii="Consolas" w:hAnsi="Consolas" w:cs="Consolas"/>
-          <w:color w:val="3F7F7F"/>
-          <w:sz w:val="20"/>
-          <w:szCs w:val="20"/>
-        </w:rPr>
-        <w:t>-pattern</w:t>
+        <w:t>servlet-mapping</w:t>
       </w:r>
       <w:r>
         <w:rPr>
@@ -561,43 +568,6 @@
           <w:szCs w:val="20"/>
         </w:rPr>
       </w:pPr>
-      <w:r>
-        <w:rPr>
-          <w:rFonts w:ascii="Consolas" w:hAnsi="Consolas" w:cs="Consolas"/>
-          <w:color w:val="008080"/>
-          <w:sz w:val="20"/>
-          <w:szCs w:val="20"/>
-        </w:rPr>
-        <w:t>&lt;/</w:t>
-      </w:r>
-      <w:r>
-        <w:rPr>
-          <w:rFonts w:ascii="Consolas" w:hAnsi="Consolas" w:cs="Consolas"/>
-          <w:color w:val="3F7F7F"/>
-          <w:sz w:val="20"/>
-          <w:szCs w:val="20"/>
-        </w:rPr>
-        <w:t>servlet-mapping</w:t>
-      </w:r>
-      <w:r>
-        <w:rPr>
-          <w:rFonts w:ascii="Consolas" w:hAnsi="Consolas" w:cs="Consolas"/>
-          <w:color w:val="008080"/>
-          <w:sz w:val="20"/>
-          <w:szCs w:val="20"/>
-        </w:rPr>
-        <w:t>&gt;</w:t>
-      </w:r>
-    </w:p>
-    <w:p>
-      <w:pPr>
-        <w:rPr>
-          <w:rFonts w:ascii="Consolas" w:hAnsi="Consolas" w:cs="Consolas"/>
-          <w:color w:val="008080"/>
-          <w:sz w:val="20"/>
-          <w:szCs w:val="20"/>
-        </w:rPr>
-      </w:pPr>
     </w:p>
     <w:p>
       <w:pPr>
@@ -605,44 +575,20 @@
           <w:b/>
         </w:rPr>
       </w:pPr>
-      <w:proofErr w:type="gramStart"/>
       <w:r>
         <w:rPr>
           <w:b/>
         </w:rPr>
-        <w:t>localhost:</w:t>
-      </w:r>
-      <w:proofErr w:type="gramEnd"/>
-      <w:r>
-        <w:rPr>
-          <w:b/>
-        </w:rPr>
-        <w:t>8080/demo-app/rest/v1/</w:t>
-      </w:r>
-      <w:proofErr w:type="spellStart"/>
-      <w:r>
-        <w:rPr>
-          <w:b/>
-        </w:rPr>
-        <w:t>restdemo</w:t>
-      </w:r>
-      <w:proofErr w:type="spellEnd"/>
-      <w:r>
-        <w:rPr>
-          <w:b/>
-        </w:rPr>
-        <w:t>/display/name</w:t>
+        <w:t>localhost:8080/demo-app/rest/v1/restdemo/display/name</w:t>
       </w:r>
     </w:p>
     <w:p>
       <w:pPr>
         <w:pStyle w:val="NoSpacing"/>
       </w:pPr>
-      <w:proofErr w:type="gramStart"/>
       <w:r>
         <w:t>demo-app</w:t>
       </w:r>
-      <w:proofErr w:type="gramEnd"/>
       <w:r>
         <w:t>: Application Context</w:t>
       </w:r>
@@ -651,13 +597,8 @@
       <w:pPr>
         <w:pStyle w:val="NoSpacing"/>
       </w:pPr>
-      <w:proofErr w:type="gramStart"/>
-      <w:r>
-        <w:t>rest</w:t>
-      </w:r>
-      <w:proofErr w:type="gramEnd"/>
-      <w:r>
-        <w:t>: Servlet Mapping Path</w:t>
+      <w:r>
+        <w:t>rest: Servlet Mapping Path</w:t>
       </w:r>
     </w:p>
     <w:p>
@@ -665,15 +606,7 @@
         <w:pStyle w:val="NoSpacing"/>
       </w:pPr>
       <w:r>
-        <w:t>/v1/</w:t>
-      </w:r>
-      <w:proofErr w:type="spellStart"/>
-      <w:r>
-        <w:t>restdemo</w:t>
-      </w:r>
-      <w:proofErr w:type="spellEnd"/>
-      <w:r>
-        <w:t>: Path value at Service Level</w:t>
+        <w:t>/v1/restdemo: Path value at Service Level</w:t>
       </w:r>
     </w:p>
     <w:p>
@@ -693,22 +626,23 @@
           <w:numId w:val="2"/>
         </w:numPr>
       </w:pPr>
+      <w:r>
+        <w:t>When no method annotation is specif</w:t>
+      </w:r>
+      <w:r>
+        <w:t>ied, service throws 500 error.</w:t>
+      </w:r>
+    </w:p>
+    <w:p>
+      <w:pPr>
+        <w:pStyle w:val="ListParagraph"/>
+        <w:numPr>
+          <w:ilvl w:val="0"/>
+          <w:numId w:val="2"/>
+        </w:numPr>
+      </w:pPr>
       <w:bookmarkStart w:id="0" w:name="_GoBack"/>
       <w:bookmarkEnd w:id="0"/>
-      <w:r>
-        <w:t>When no method annotation is specif</w:t>
-      </w:r>
-      <w:r>
-        <w:t xml:space="preserve">ied, service throws 500 </w:t>
-      </w:r>
-      <w:proofErr w:type="gramStart"/>
-      <w:r>
-        <w:t>error</w:t>
-      </w:r>
-      <w:proofErr w:type="gramEnd"/>
-      <w:r>
-        <w:t>.</w:t>
-      </w:r>
     </w:p>
     <w:sectPr>
       <w:pgSz w:w="12240" w:h="15840"/>

</xml_diff>

<commit_message>
Added some more services
</commit_message>
<xml_diff>
--- a/Instructions.docx
+++ b/Instructions.docx
@@ -1004,8 +1004,6 @@
         </w:rPr>
         <w:t>&gt;</w:t>
       </w:r>
-      <w:bookmarkStart w:id="0" w:name="_GoBack"/>
-      <w:bookmarkEnd w:id="0"/>
     </w:p>
     <w:p>
       <w:pPr>
@@ -3802,6 +3800,19 @@
         </w:rPr>
         <w:t>);</w:t>
       </w:r>
+    </w:p>
+    <w:p/>
+    <w:p>
+      <w:proofErr w:type="spellStart"/>
+      <w:r>
+        <w:t>JBoss</w:t>
+      </w:r>
+      <w:proofErr w:type="spellEnd"/>
+      <w:r>
+        <w:t xml:space="preserve"> Default JSON Provider is Jackson. Rest web services provider: resteasy</w:t>
+      </w:r>
+      <w:bookmarkStart w:id="0" w:name="_GoBack"/>
+      <w:bookmarkEnd w:id="0"/>
     </w:p>
     <w:sectPr>
       <w:pgSz w:w="12240" w:h="15840"/>

</xml_diff>